<commit_message>
adding some sql files
</commit_message>
<xml_diff>
--- a/Documentation.docx
+++ b/Documentation.docx
@@ -2931,12 +2931,13 @@
                 <w:smallCaps/>
               </w:rPr>
             </w:pPr>
+            <w:proofErr w:type="spellStart"/>
             <w:r>
               <w:rPr>
                 <w:b/>
                 <w:smallCaps/>
               </w:rPr>
-              <w:t>accommodation</w:t>
+              <w:t>accomodation</w:t>
             </w:r>
             <w:r>
               <w:rPr>
@@ -2945,6 +2946,7 @@
               </w:rPr>
               <w:t>s</w:t>
             </w:r>
+            <w:proofErr w:type="spellEnd"/>
           </w:p>
         </w:tc>
         <w:tc>

</xml_diff>

<commit_message>
Suyog: last push updates
</commit_message>
<xml_diff>
--- a/Documentation.docx
+++ b/Documentation.docx
@@ -9525,7 +9525,15 @@
           <w:sz w:val="24"/>
           <w:szCs w:val="24"/>
         </w:rPr>
-        <w:t xml:space="preserve"> retreat_</w:t>
+        <w:t xml:space="preserve"> </w:t>
+      </w:r>
+      <w:proofErr w:type="spellStart"/>
+      <w:r>
+        <w:rPr>
+          <w:sz w:val="24"/>
+          <w:szCs w:val="24"/>
+        </w:rPr>
+        <w:t>retreat_</w:t>
       </w:r>
       <w:r>
         <w:rPr>
@@ -9534,6 +9542,7 @@
         </w:rPr>
         <w:t>accomodation</w:t>
       </w:r>
+      <w:proofErr w:type="spellEnd"/>
     </w:p>
     <w:tbl>
       <w:tblPr>
@@ -17795,6 +17804,7 @@
               </w:rPr>
               <w:t>COLUMN accomodation_style_name HEADING ‘</w:t>
             </w:r>
+            <w:proofErr w:type="spellStart"/>
             <w:r>
               <w:rPr>
                 <w:sz w:val="20"/>
@@ -17807,7 +17817,15 @@
                 <w:sz w:val="20"/>
                 <w:szCs w:val="20"/>
               </w:rPr>
-              <w:t>StyleName’</w:t>
+              <w:t>StyleName</w:t>
+            </w:r>
+            <w:proofErr w:type="spellEnd"/>
+            <w:r>
+              <w:rPr>
+                <w:sz w:val="20"/>
+                <w:szCs w:val="20"/>
+              </w:rPr>
+              <w:t>’</w:t>
             </w:r>
           </w:p>
           <w:p>
@@ -17825,6 +17843,7 @@
               </w:rPr>
               <w:t xml:space="preserve">COLUMN </w:t>
             </w:r>
+            <w:proofErr w:type="spellStart"/>
             <w:r>
               <w:rPr>
                 <w:sz w:val="20"/>
@@ -17837,24 +17856,57 @@
                 <w:sz w:val="20"/>
                 <w:szCs w:val="20"/>
               </w:rPr>
-              <w:t>_description HEADING ‘AccomodationDescription’</w:t>
-            </w:r>
-          </w:p>
-          <w:p>
-            <w:pPr>
-              <w:ind w:left="2"/>
-              <w:rPr>
-                <w:sz w:val="20"/>
-                <w:szCs w:val="20"/>
-              </w:rPr>
-            </w:pPr>
-            <w:r>
-              <w:rPr>
-                <w:sz w:val="20"/>
-                <w:szCs w:val="20"/>
-              </w:rPr>
-              <w:t>SELECT a.accomodation_style_id,a.accomodation_style_name,r.description</w:t>
-            </w:r>
+              <w:t>_description</w:t>
+            </w:r>
+            <w:proofErr w:type="spellEnd"/>
+            <w:r>
+              <w:rPr>
+                <w:sz w:val="20"/>
+                <w:szCs w:val="20"/>
+              </w:rPr>
+              <w:t xml:space="preserve"> HEADING ‘</w:t>
+            </w:r>
+            <w:proofErr w:type="spellStart"/>
+            <w:r>
+              <w:rPr>
+                <w:sz w:val="20"/>
+                <w:szCs w:val="20"/>
+              </w:rPr>
+              <w:t>AccomodationDescription</w:t>
+            </w:r>
+            <w:proofErr w:type="spellEnd"/>
+            <w:r>
+              <w:rPr>
+                <w:sz w:val="20"/>
+                <w:szCs w:val="20"/>
+              </w:rPr>
+              <w:t>’</w:t>
+            </w:r>
+          </w:p>
+          <w:p>
+            <w:pPr>
+              <w:ind w:left="2"/>
+              <w:rPr>
+                <w:sz w:val="20"/>
+                <w:szCs w:val="20"/>
+              </w:rPr>
+            </w:pPr>
+            <w:r>
+              <w:rPr>
+                <w:sz w:val="20"/>
+                <w:szCs w:val="20"/>
+              </w:rPr>
+              <w:t xml:space="preserve">SELECT </w:t>
+            </w:r>
+            <w:proofErr w:type="spellStart"/>
+            <w:r>
+              <w:rPr>
+                <w:sz w:val="20"/>
+                <w:szCs w:val="20"/>
+              </w:rPr>
+              <w:t>a.accomodation_style_id,a.accomodation_style_name,r.description</w:t>
+            </w:r>
+            <w:proofErr w:type="spellEnd"/>
           </w:p>
           <w:p>
             <w:pPr>
@@ -17901,23 +17953,64 @@
                 <w:sz w:val="20"/>
                 <w:szCs w:val="20"/>
               </w:rPr>
-              <w:t>ON a.accomodation_style_id = r.accomodation_style_id</w:t>
-            </w:r>
-          </w:p>
-          <w:p>
-            <w:pPr>
-              <w:ind w:left="2"/>
-              <w:rPr>
-                <w:sz w:val="20"/>
-                <w:szCs w:val="20"/>
-              </w:rPr>
-            </w:pPr>
-            <w:r>
-              <w:rPr>
-                <w:sz w:val="20"/>
-                <w:szCs w:val="20"/>
-              </w:rPr>
-              <w:t>WHERE a.accomodation_style_id=11;</w:t>
+              <w:t xml:space="preserve">ON </w:t>
+            </w:r>
+            <w:proofErr w:type="spellStart"/>
+            <w:r>
+              <w:rPr>
+                <w:sz w:val="20"/>
+                <w:szCs w:val="20"/>
+              </w:rPr>
+              <w:t>a.accomodation_style_id</w:t>
+            </w:r>
+            <w:proofErr w:type="spellEnd"/>
+            <w:r>
+              <w:rPr>
+                <w:sz w:val="20"/>
+                <w:szCs w:val="20"/>
+              </w:rPr>
+              <w:t xml:space="preserve"> = </w:t>
+            </w:r>
+            <w:proofErr w:type="spellStart"/>
+            <w:r>
+              <w:rPr>
+                <w:sz w:val="20"/>
+                <w:szCs w:val="20"/>
+              </w:rPr>
+              <w:t>r.accomodation_style_id</w:t>
+            </w:r>
+            <w:proofErr w:type="spellEnd"/>
+          </w:p>
+          <w:p>
+            <w:pPr>
+              <w:ind w:left="2"/>
+              <w:rPr>
+                <w:sz w:val="20"/>
+                <w:szCs w:val="20"/>
+              </w:rPr>
+            </w:pPr>
+            <w:r>
+              <w:rPr>
+                <w:sz w:val="20"/>
+                <w:szCs w:val="20"/>
+              </w:rPr>
+              <w:t xml:space="preserve">WHERE </w:t>
+            </w:r>
+            <w:proofErr w:type="spellStart"/>
+            <w:r>
+              <w:rPr>
+                <w:sz w:val="20"/>
+                <w:szCs w:val="20"/>
+              </w:rPr>
+              <w:t>a.accomodation_style_id</w:t>
+            </w:r>
+            <w:proofErr w:type="spellEnd"/>
+            <w:r>
+              <w:rPr>
+                <w:sz w:val="20"/>
+                <w:szCs w:val="20"/>
+              </w:rPr>
+              <w:t>=11;</w:t>
             </w:r>
           </w:p>
         </w:tc>
@@ -17959,6 +18052,7 @@
               </w:rPr>
               <w:t>StyleID' ‘</w:t>
             </w:r>
+            <w:proofErr w:type="spellStart"/>
             <w:r>
               <w:rPr>
                 <w:sz w:val="20"/>
@@ -17971,7 +18065,15 @@
                 <w:sz w:val="20"/>
                 <w:szCs w:val="20"/>
               </w:rPr>
-              <w:t>StyleName’</w:t>
+              <w:t>StyleName</w:t>
+            </w:r>
+            <w:proofErr w:type="spellEnd"/>
+            <w:r>
+              <w:rPr>
+                <w:sz w:val="20"/>
+                <w:szCs w:val="20"/>
+              </w:rPr>
+              <w:t>’</w:t>
             </w:r>
           </w:p>
           <w:p>
@@ -18031,8 +18133,17 @@
                 <w:sz w:val="20"/>
                 <w:szCs w:val="20"/>
               </w:rPr>
-              <w:t xml:space="preserve">                   11 TREEHOUSE</w:t>
-            </w:r>
+              <w:t xml:space="preserve">                   11 </w:t>
+            </w:r>
+            <w:proofErr w:type="gramStart"/>
+            <w:r>
+              <w:rPr>
+                <w:sz w:val="20"/>
+                <w:szCs w:val="20"/>
+              </w:rPr>
+              <w:t>TREEHOUSE</w:t>
+            </w:r>
+            <w:proofErr w:type="gramEnd"/>
           </w:p>
           <w:p>
             <w:pPr>
@@ -18069,8 +18180,17 @@
                 <w:sz w:val="20"/>
                 <w:szCs w:val="20"/>
               </w:rPr>
-              <w:t xml:space="preserve">                   11 TREEHOUSE</w:t>
-            </w:r>
+              <w:t xml:space="preserve">                   11 </w:t>
+            </w:r>
+            <w:proofErr w:type="gramStart"/>
+            <w:r>
+              <w:rPr>
+                <w:sz w:val="20"/>
+                <w:szCs w:val="20"/>
+              </w:rPr>
+              <w:t>TREEHOUSE</w:t>
+            </w:r>
+            <w:proofErr w:type="gramEnd"/>
           </w:p>
           <w:p>
             <w:pPr>
@@ -18107,8 +18227,17 @@
                 <w:sz w:val="20"/>
                 <w:szCs w:val="20"/>
               </w:rPr>
-              <w:t xml:space="preserve">                   11 TREEHOUSE</w:t>
-            </w:r>
+              <w:t xml:space="preserve">                   11 </w:t>
+            </w:r>
+            <w:proofErr w:type="gramStart"/>
+            <w:r>
+              <w:rPr>
+                <w:sz w:val="20"/>
+                <w:szCs w:val="20"/>
+              </w:rPr>
+              <w:t>TREEHOUSE</w:t>
+            </w:r>
+            <w:proofErr w:type="gramEnd"/>
           </w:p>
           <w:p>
             <w:pPr>
@@ -18285,40 +18414,97 @@
                 <w:sz w:val="20"/>
                 <w:szCs w:val="20"/>
               </w:rPr>
-              <w:t>COLUMN accomodation_style_name HEADING ‘AccomodationStyleName’</w:t>
-            </w:r>
-          </w:p>
-          <w:p>
-            <w:pPr>
-              <w:ind w:left="2"/>
-              <w:rPr>
-                <w:sz w:val="20"/>
-                <w:szCs w:val="20"/>
-              </w:rPr>
-            </w:pPr>
-            <w:r>
-              <w:rPr>
-                <w:sz w:val="20"/>
-                <w:szCs w:val="20"/>
-              </w:rPr>
-              <w:t>COLUMN accomodation_description HEADING ‘AccomodationDescription’</w:t>
-            </w:r>
-          </w:p>
-          <w:p>
-            <w:pPr>
-              <w:ind w:left="2"/>
-              <w:rPr>
-                <w:sz w:val="20"/>
-                <w:szCs w:val="20"/>
-              </w:rPr>
-            </w:pPr>
-            <w:r>
-              <w:rPr>
-                <w:sz w:val="20"/>
-                <w:szCs w:val="20"/>
-              </w:rPr>
-              <w:t>SELECT a.accomodation_style_id,a.accomodation_style_name,r.description</w:t>
-            </w:r>
+              <w:t>COLUMN accomodation_style_name HEADING ‘</w:t>
+            </w:r>
+            <w:proofErr w:type="spellStart"/>
+            <w:r>
+              <w:rPr>
+                <w:sz w:val="20"/>
+                <w:szCs w:val="20"/>
+              </w:rPr>
+              <w:t>AccomodationStyleName</w:t>
+            </w:r>
+            <w:proofErr w:type="spellEnd"/>
+            <w:r>
+              <w:rPr>
+                <w:sz w:val="20"/>
+                <w:szCs w:val="20"/>
+              </w:rPr>
+              <w:t>’</w:t>
+            </w:r>
+          </w:p>
+          <w:p>
+            <w:pPr>
+              <w:ind w:left="2"/>
+              <w:rPr>
+                <w:sz w:val="20"/>
+                <w:szCs w:val="20"/>
+              </w:rPr>
+            </w:pPr>
+            <w:r>
+              <w:rPr>
+                <w:sz w:val="20"/>
+                <w:szCs w:val="20"/>
+              </w:rPr>
+              <w:t xml:space="preserve">COLUMN </w:t>
+            </w:r>
+            <w:proofErr w:type="spellStart"/>
+            <w:r>
+              <w:rPr>
+                <w:sz w:val="20"/>
+                <w:szCs w:val="20"/>
+              </w:rPr>
+              <w:t>accomodation_description</w:t>
+            </w:r>
+            <w:proofErr w:type="spellEnd"/>
+            <w:r>
+              <w:rPr>
+                <w:sz w:val="20"/>
+                <w:szCs w:val="20"/>
+              </w:rPr>
+              <w:t xml:space="preserve"> HEADING ‘</w:t>
+            </w:r>
+            <w:proofErr w:type="spellStart"/>
+            <w:r>
+              <w:rPr>
+                <w:sz w:val="20"/>
+                <w:szCs w:val="20"/>
+              </w:rPr>
+              <w:t>AccomodationDescription</w:t>
+            </w:r>
+            <w:proofErr w:type="spellEnd"/>
+            <w:r>
+              <w:rPr>
+                <w:sz w:val="20"/>
+                <w:szCs w:val="20"/>
+              </w:rPr>
+              <w:t>’</w:t>
+            </w:r>
+          </w:p>
+          <w:p>
+            <w:pPr>
+              <w:ind w:left="2"/>
+              <w:rPr>
+                <w:sz w:val="20"/>
+                <w:szCs w:val="20"/>
+              </w:rPr>
+            </w:pPr>
+            <w:r>
+              <w:rPr>
+                <w:sz w:val="20"/>
+                <w:szCs w:val="20"/>
+              </w:rPr>
+              <w:t xml:space="preserve">SELECT </w:t>
+            </w:r>
+            <w:proofErr w:type="spellStart"/>
+            <w:r>
+              <w:rPr>
+                <w:sz w:val="20"/>
+                <w:szCs w:val="20"/>
+              </w:rPr>
+              <w:t>a.accomodation_style_id,a.accomodation_style_name,r.description</w:t>
+            </w:r>
+            <w:proofErr w:type="spellEnd"/>
           </w:p>
           <w:p>
             <w:pPr>
@@ -18365,7 +18551,39 @@
                 <w:sz w:val="20"/>
                 <w:szCs w:val="20"/>
               </w:rPr>
-              <w:t>ON a.accomodation_style_id = r.accomodation_style_id;</w:t>
+              <w:t xml:space="preserve">ON </w:t>
+            </w:r>
+            <w:proofErr w:type="spellStart"/>
+            <w:r>
+              <w:rPr>
+                <w:sz w:val="20"/>
+                <w:szCs w:val="20"/>
+              </w:rPr>
+              <w:t>a.accomodation_style_id</w:t>
+            </w:r>
+            <w:proofErr w:type="spellEnd"/>
+            <w:r>
+              <w:rPr>
+                <w:sz w:val="20"/>
+                <w:szCs w:val="20"/>
+              </w:rPr>
+              <w:t xml:space="preserve"> = </w:t>
+            </w:r>
+            <w:proofErr w:type="spellStart"/>
+            <w:r>
+              <w:rPr>
+                <w:sz w:val="20"/>
+                <w:szCs w:val="20"/>
+              </w:rPr>
+              <w:t>r.accomodation_style_id</w:t>
+            </w:r>
+            <w:proofErr w:type="spellEnd"/>
+            <w:r>
+              <w:rPr>
+                <w:sz w:val="20"/>
+                <w:szCs w:val="20"/>
+              </w:rPr>
+              <w:t>;</w:t>
             </w:r>
           </w:p>
         </w:tc>
@@ -18391,7 +18609,23 @@
                 <w:sz w:val="20"/>
                 <w:szCs w:val="20"/>
               </w:rPr>
-              <w:t>‘AccomodationStyleID' ‘AccomodationStyleName’</w:t>
+              <w:t>‘AccomodationStyleID' ‘</w:t>
+            </w:r>
+            <w:proofErr w:type="spellStart"/>
+            <w:r>
+              <w:rPr>
+                <w:sz w:val="20"/>
+                <w:szCs w:val="20"/>
+              </w:rPr>
+              <w:t>AccomodationStyleName</w:t>
+            </w:r>
+            <w:proofErr w:type="spellEnd"/>
+            <w:r>
+              <w:rPr>
+                <w:sz w:val="20"/>
+                <w:szCs w:val="20"/>
+              </w:rPr>
+              <w:t>’</w:t>
             </w:r>
           </w:p>
           <w:p>
@@ -18489,8 +18723,17 @@
                 <w:sz w:val="20"/>
                 <w:szCs w:val="20"/>
               </w:rPr>
-              <w:t xml:space="preserve">                   11 TREEHOUSE</w:t>
-            </w:r>
+              <w:t xml:space="preserve">                   11 </w:t>
+            </w:r>
+            <w:proofErr w:type="gramStart"/>
+            <w:r>
+              <w:rPr>
+                <w:sz w:val="20"/>
+                <w:szCs w:val="20"/>
+              </w:rPr>
+              <w:t>TREEHOUSE</w:t>
+            </w:r>
+            <w:proofErr w:type="gramEnd"/>
           </w:p>
           <w:p>
             <w:pPr>
@@ -18527,8 +18770,17 @@
                 <w:sz w:val="20"/>
                 <w:szCs w:val="20"/>
               </w:rPr>
-              <w:t xml:space="preserve">                   11 TREEHOUSE</w:t>
-            </w:r>
+              <w:t xml:space="preserve">                   11 </w:t>
+            </w:r>
+            <w:proofErr w:type="gramStart"/>
+            <w:r>
+              <w:rPr>
+                <w:sz w:val="20"/>
+                <w:szCs w:val="20"/>
+              </w:rPr>
+              <w:t>TREEHOUSE</w:t>
+            </w:r>
+            <w:proofErr w:type="gramEnd"/>
           </w:p>
           <w:p>
             <w:pPr>
@@ -18633,8 +18885,17 @@
                 <w:sz w:val="20"/>
                 <w:szCs w:val="20"/>
               </w:rPr>
-              <w:t xml:space="preserve">                   11 TREEHOUSE</w:t>
-            </w:r>
+              <w:t xml:space="preserve">                   11 </w:t>
+            </w:r>
+            <w:proofErr w:type="gramStart"/>
+            <w:r>
+              <w:rPr>
+                <w:sz w:val="20"/>
+                <w:szCs w:val="20"/>
+              </w:rPr>
+              <w:t>TREEHOUSE</w:t>
+            </w:r>
+            <w:proofErr w:type="gramEnd"/>
           </w:p>
           <w:p>
             <w:pPr>
@@ -18675,8 +18936,17 @@
                 <w:sz w:val="20"/>
                 <w:szCs w:val="20"/>
               </w:rPr>
-              <w:t>AS EXPECTED</w:t>
-            </w:r>
+              <w:t xml:space="preserve">AS </w:t>
+            </w:r>
+            <w:proofErr w:type="gramStart"/>
+            <w:r>
+              <w:rPr>
+                <w:sz w:val="20"/>
+                <w:szCs w:val="20"/>
+              </w:rPr>
+              <w:t>EXPECTED</w:t>
+            </w:r>
+            <w:proofErr w:type="gramEnd"/>
           </w:p>
           <w:p>
             <w:pPr>
@@ -19453,6 +19723,7 @@
               </w:rPr>
               <w:t>‘</w:t>
             </w:r>
+            <w:proofErr w:type="spellStart"/>
             <w:r>
               <w:rPr>
                 <w:sz w:val="20"/>
@@ -19465,7 +19736,15 @@
                 <w:sz w:val="20"/>
                 <w:szCs w:val="20"/>
               </w:rPr>
-              <w:t>ID' ‘AccomodationName'</w:t>
+              <w:t>ID</w:t>
+            </w:r>
+            <w:proofErr w:type="spellEnd"/>
+            <w:r>
+              <w:rPr>
+                <w:sz w:val="20"/>
+                <w:szCs w:val="20"/>
+              </w:rPr>
+              <w:t>' ‘AccomodationName'</w:t>
             </w:r>
           </w:p>
           <w:p>

</xml_diff>